<commit_message>
Ajout def probleme du log discret
</commit_message>
<xml_diff>
--- a/Livrables/Préparation pour papier/Word/ElGamal_principe.docx
+++ b/Livrables/Préparation pour papier/Word/ElGamal_principe.docx
@@ -15,26 +15,31 @@
       <w:r>
         <w:t xml:space="preserve">) </w:t>
       </w:r>
+      <w:r>
+        <w:t>est une variante du protocole Diffie-Hellman qui repose sur le problème du logarithme discret.</w:t>
+      </w:r>
+    </w:p>
+    <w:p>
+      <w:r>
+        <w:t>Soit p un nombre premier et g un élément primitif de Z/pZ. Le destinataire B dispose</w:t>
+      </w:r>
+    </w:p>
+    <w:p>
+      <w:r>
+        <w:t>-d’une clé privée s qui appartient à l’ensemble {1,…,p-1} ;</w:t>
+      </w:r>
+    </w:p>
+    <w:p>
+      <w:r>
+        <w:t>-d’une clé publique égale à g^s mod p.</w:t>
+      </w:r>
+    </w:p>
+    <w:p>
+      <w:r>
+        <w:t>La sécurité repose sur le fait qu’il est « difficile » de calculer s à partir de g^s dans Z/pZ. Ainsi la connaissance de la clé publique de B ne permet pas d’obtenir sa clé privée.</w:t>
+      </w:r>
       <w:bookmarkStart w:id="0" w:name="_GoBack"/>
       <w:bookmarkEnd w:id="0"/>
-      <w:r>
-        <w:t>est une variante du protocole Diffie-Hellman qui repose sur le problème du logarithme discret.</w:t>
-      </w:r>
-    </w:p>
-    <w:p>
-      <w:r>
-        <w:t>Soit p un nombre premier et g un élément primitif de Z/pZ. Le destinataire B dispose</w:t>
-      </w:r>
-    </w:p>
-    <w:p>
-      <w:r>
-        <w:t>-d’une clé privée s qui appartient à l’ensemble {1,…,p-1} ;</w:t>
-      </w:r>
-    </w:p>
-    <w:p>
-      <w:r>
-        <w:t>-d’une clé publique égale à g^s mod p.</w:t>
-      </w:r>
     </w:p>
     <w:p>
       <w:r>

</xml_diff>